<commit_message>
Gmake + Comp + Ajustes Módulos Lista
</commit_message>
<xml_diff>
--- a/Documentos/LinguagemTeste.docx
+++ b/Documentos/LinguagemTeste.docx
@@ -138,6 +138,121 @@
         </w:rPr>
       </w:pPr>
       <w:proofErr w:type="spellStart"/>
+      <w:r>
+        <w:rPr>
+          <w:rFonts w:ascii="Verdana" w:hAnsi="Verdana"/>
+          <w:b/>
+          <w:sz w:val="20"/>
+        </w:rPr>
+        <w:t>DeturpaCabecaNula</w:t>
+      </w:r>
+      <w:proofErr w:type="spellEnd"/>
+      <w:r>
+        <w:rPr>
+          <w:rFonts w:ascii="Verdana" w:hAnsi="Verdana"/>
+          <w:b/>
+          <w:sz w:val="20"/>
+        </w:rPr>
+        <w:t>:</w:t>
+      </w:r>
+    </w:p>
+    <w:p>
+      <w:pPr>
+        <w:rPr>
+          <w:rFonts w:ascii="Verdana" w:hAnsi="Verdana"/>
+          <w:sz w:val="20"/>
+        </w:rPr>
+      </w:pPr>
+      <w:r>
+        <w:rPr>
+          <w:rFonts w:ascii="Verdana" w:hAnsi="Verdana"/>
+          <w:sz w:val="20"/>
+        </w:rPr>
+        <w:t>Atribui NULL a</w:t>
+      </w:r>
+      <w:r>
+        <w:rPr>
+          <w:rFonts w:ascii="Verdana" w:hAnsi="Verdana"/>
+          <w:sz w:val="20"/>
+        </w:rPr>
+        <w:t xml:space="preserve">o ponteiro </w:t>
+      </w:r>
+      <w:r>
+        <w:rPr>
+          <w:rFonts w:ascii="Verdana" w:hAnsi="Verdana"/>
+          <w:sz w:val="20"/>
+        </w:rPr>
+        <w:t>d</w:t>
+      </w:r>
+      <w:r>
+        <w:rPr>
+          <w:rFonts w:ascii="Verdana" w:hAnsi="Verdana"/>
+          <w:sz w:val="20"/>
+        </w:rPr>
+        <w:t>a cabeça</w:t>
+      </w:r>
+      <w:r>
+        <w:rPr>
+          <w:rFonts w:ascii="Verdana" w:hAnsi="Verdana"/>
+          <w:sz w:val="20"/>
+        </w:rPr>
+        <w:t xml:space="preserve"> da lista.</w:t>
+      </w:r>
+    </w:p>
+    <w:p>
+      <w:pPr>
+        <w:rPr>
+          <w:rFonts w:ascii="Verdana" w:hAnsi="Verdana"/>
+          <w:b/>
+          <w:sz w:val="20"/>
+          <w:u w:val="single"/>
+        </w:rPr>
+      </w:pPr>
+      <w:proofErr w:type="spellStart"/>
+      <w:r>
+        <w:rPr>
+          <w:rFonts w:ascii="Verdana" w:hAnsi="Verdana"/>
+          <w:b/>
+          <w:sz w:val="20"/>
+        </w:rPr>
+        <w:t>DeturpaRaizLixo</w:t>
+      </w:r>
+      <w:proofErr w:type="spellEnd"/>
+      <w:r>
+        <w:rPr>
+          <w:rFonts w:ascii="Verdana" w:hAnsi="Verdana"/>
+          <w:b/>
+          <w:sz w:val="20"/>
+        </w:rPr>
+        <w:t>:</w:t>
+      </w:r>
+    </w:p>
+    <w:p>
+      <w:pPr>
+        <w:rPr>
+          <w:rFonts w:ascii="Verdana" w:hAnsi="Verdana"/>
+          <w:sz w:val="20"/>
+        </w:rPr>
+      </w:pPr>
+      <w:r>
+        <w:rPr>
+          <w:rFonts w:ascii="Verdana" w:hAnsi="Verdana"/>
+          <w:sz w:val="20"/>
+        </w:rPr>
+        <w:t xml:space="preserve">Faz com que o ponteiro da cabeça da lista aponte para lixo. </w:t>
+      </w:r>
+    </w:p>
+    <w:p>
+      <w:pPr>
+        <w:rPr>
+          <w:rFonts w:ascii="Verdana" w:hAnsi="Verdana"/>
+          <w:b/>
+          <w:sz w:val="20"/>
+        </w:rPr>
+      </w:pPr>
+      <w:bookmarkStart w:id="0" w:name="_GoBack"/>
+      <w:bookmarkEnd w:id="0"/>
+      <w:proofErr w:type="spellStart"/>
       <w:proofErr w:type="gramStart"/>
       <w:r>
         <w:rPr>
@@ -145,7 +260,7 @@
           <w:b/>
           <w:sz w:val="20"/>
         </w:rPr>
-        <w:t>DeturpaCabecaNula</w:t>
+        <w:t>DeturpaCorrenteLixo</w:t>
       </w:r>
       <w:proofErr w:type="spellEnd"/>
       <w:proofErr w:type="gramEnd"/>
@@ -170,44 +285,15 @@
           <w:rFonts w:ascii="Verdana" w:hAnsi="Verdana"/>
           <w:sz w:val="20"/>
         </w:rPr>
-        <w:t>Atribui NULL a</w:t>
-      </w:r>
-      <w:r>
-        <w:rPr>
-          <w:rFonts w:ascii="Verdana" w:hAnsi="Verdana"/>
-          <w:sz w:val="20"/>
-        </w:rPr>
-        <w:t xml:space="preserve">o ponteiro </w:t>
-      </w:r>
-      <w:r>
-        <w:rPr>
-          <w:rFonts w:ascii="Verdana" w:hAnsi="Verdana"/>
-          <w:sz w:val="20"/>
-        </w:rPr>
-        <w:t>d</w:t>
-      </w:r>
-      <w:r>
-        <w:rPr>
-          <w:rFonts w:ascii="Verdana" w:hAnsi="Verdana"/>
-          <w:sz w:val="20"/>
-        </w:rPr>
-        <w:t>a cabeça</w:t>
-      </w:r>
-      <w:r>
-        <w:rPr>
-          <w:rFonts w:ascii="Verdana" w:hAnsi="Verdana"/>
-          <w:sz w:val="20"/>
-        </w:rPr>
-        <w:t xml:space="preserve"> da lista.</w:t>
-      </w:r>
-    </w:p>
-    <w:p>
-      <w:pPr>
-        <w:rPr>
-          <w:rFonts w:ascii="Verdana" w:hAnsi="Verdana"/>
-          <w:b/>
-          <w:sz w:val="20"/>
-          <w:u w:val="single"/>
+        <w:t xml:space="preserve">Faz com que o ponteiro do elemento corrente aponte para lixo. </w:t>
+      </w:r>
+    </w:p>
+    <w:p>
+      <w:pPr>
+        <w:rPr>
+          <w:rFonts w:ascii="Verdana" w:hAnsi="Verdana"/>
+          <w:b/>
+          <w:sz w:val="20"/>
         </w:rPr>
       </w:pPr>
       <w:proofErr w:type="spellStart"/>
@@ -218,7 +304,7 @@
           <w:b/>
           <w:sz w:val="20"/>
         </w:rPr>
-        <w:t>DeturpaRaizLixo</w:t>
+        <w:t>DeturpaCorrenteNulo</w:t>
       </w:r>
       <w:proofErr w:type="spellEnd"/>
       <w:proofErr w:type="gramEnd"/>
@@ -243,7 +329,21 @@
           <w:rFonts w:ascii="Verdana" w:hAnsi="Verdana"/>
           <w:sz w:val="20"/>
         </w:rPr>
-        <w:t xml:space="preserve">Faz com que o ponteiro da cabeça da lista aponte para lixo. </w:t>
+        <w:t>Atribui NULL a</w:t>
+      </w:r>
+      <w:r>
+        <w:rPr>
+          <w:rFonts w:ascii="Verdana" w:hAnsi="Verdana"/>
+          <w:sz w:val="20"/>
+        </w:rPr>
+        <w:t xml:space="preserve">o </w:t>
+      </w:r>
+      <w:r>
+        <w:rPr>
+          <w:rFonts w:ascii="Verdana" w:hAnsi="Verdana"/>
+          <w:sz w:val="20"/>
+        </w:rPr>
+        <w:t>elemento corrente da lista.</w:t>
       </w:r>
     </w:p>
     <w:p>
@@ -262,7 +362,7 @@
           <w:b/>
           <w:sz w:val="20"/>
         </w:rPr>
-        <w:t>DeturpaAnulaProxElem</w:t>
+        <w:t>DeturparEspacoCabeca</w:t>
       </w:r>
       <w:proofErr w:type="spellEnd"/>
       <w:proofErr w:type="gramEnd"/>
@@ -287,28 +387,7 @@
           <w:rFonts w:ascii="Verdana" w:hAnsi="Verdana"/>
           <w:sz w:val="20"/>
         </w:rPr>
-        <w:t>Atribui NULL a</w:t>
-      </w:r>
-      <w:r>
-        <w:rPr>
-          <w:rFonts w:ascii="Verdana" w:hAnsi="Verdana"/>
-          <w:sz w:val="20"/>
-        </w:rPr>
-        <w:t xml:space="preserve">o ponteiro </w:t>
-      </w:r>
-      <w:r>
-        <w:rPr>
-          <w:rFonts w:ascii="Verdana" w:hAnsi="Verdana"/>
-          <w:sz w:val="20"/>
-        </w:rPr>
-        <w:t>para próximo elemento da</w:t>
-      </w:r>
-      <w:r>
-        <w:rPr>
-          <w:rFonts w:ascii="Verdana" w:hAnsi="Verdana"/>
-          <w:sz w:val="20"/>
-        </w:rPr>
-        <w:t xml:space="preserve"> lista.</w:t>
+        <w:t>Modifica o espaço alocado para a cabeça da lista.</w:t>
       </w:r>
     </w:p>
     <w:p>
@@ -327,7 +406,7 @@
           <w:b/>
           <w:sz w:val="20"/>
         </w:rPr>
-        <w:t>DeturpaCorrenteLixo</w:t>
+        <w:t>DeturparEspacoNo</w:t>
       </w:r>
       <w:proofErr w:type="spellEnd"/>
       <w:proofErr w:type="gramEnd"/>
@@ -352,191 +431,8 @@
           <w:rFonts w:ascii="Verdana" w:hAnsi="Verdana"/>
           <w:sz w:val="20"/>
         </w:rPr>
-        <w:t xml:space="preserve">Faz com que o ponteiro </w:t>
-      </w:r>
-      <w:r>
-        <w:rPr>
-          <w:rFonts w:ascii="Verdana" w:hAnsi="Verdana"/>
-          <w:sz w:val="20"/>
-        </w:rPr>
-        <w:t>do elemento corrente</w:t>
-      </w:r>
-      <w:r>
-        <w:rPr>
-          <w:rFonts w:ascii="Verdana" w:hAnsi="Verdana"/>
-          <w:sz w:val="20"/>
-        </w:rPr>
-        <w:t xml:space="preserve"> aponte para lixo. </w:t>
-      </w:r>
-    </w:p>
-    <w:p>
-      <w:pPr>
-        <w:rPr>
-          <w:rFonts w:ascii="Verdana" w:hAnsi="Verdana"/>
-          <w:b/>
-          <w:sz w:val="20"/>
-        </w:rPr>
-      </w:pPr>
-      <w:proofErr w:type="spellStart"/>
-      <w:proofErr w:type="gramStart"/>
-      <w:r>
-        <w:rPr>
-          <w:rFonts w:ascii="Verdana" w:hAnsi="Verdana"/>
-          <w:b/>
-          <w:sz w:val="20"/>
-        </w:rPr>
-        <w:t>DeturpaCorrenteNulo</w:t>
-      </w:r>
-      <w:proofErr w:type="spellEnd"/>
-      <w:proofErr w:type="gramEnd"/>
-      <w:r>
-        <w:rPr>
-          <w:rFonts w:ascii="Verdana" w:hAnsi="Verdana"/>
-          <w:b/>
-          <w:sz w:val="20"/>
-        </w:rPr>
-        <w:t>:</w:t>
-      </w:r>
-    </w:p>
-    <w:p>
-      <w:pPr>
-        <w:rPr>
-          <w:rFonts w:ascii="Verdana" w:hAnsi="Verdana"/>
-          <w:sz w:val="20"/>
-        </w:rPr>
-      </w:pPr>
-      <w:r>
-        <w:rPr>
-          <w:rFonts w:ascii="Verdana" w:hAnsi="Verdana"/>
-          <w:sz w:val="20"/>
-        </w:rPr>
-        <w:t>Atribui NULL a</w:t>
-      </w:r>
-      <w:r>
-        <w:rPr>
-          <w:rFonts w:ascii="Verdana" w:hAnsi="Verdana"/>
-          <w:sz w:val="20"/>
-        </w:rPr>
-        <w:t xml:space="preserve">o </w:t>
-      </w:r>
-      <w:r>
-        <w:rPr>
-          <w:rFonts w:ascii="Verdana" w:hAnsi="Verdana"/>
-          <w:sz w:val="20"/>
-        </w:rPr>
-        <w:t>elemento corrente da lista</w:t>
-      </w:r>
-      <w:r>
-        <w:rPr>
-          <w:rFonts w:ascii="Verdana" w:hAnsi="Verdana"/>
-          <w:sz w:val="20"/>
-        </w:rPr>
-        <w:t>.</w:t>
-      </w:r>
-    </w:p>
-    <w:p>
-      <w:pPr>
-        <w:rPr>
-          <w:rFonts w:ascii="Verdana" w:hAnsi="Verdana"/>
-          <w:b/>
-          <w:sz w:val="20"/>
-        </w:rPr>
-      </w:pPr>
-      <w:proofErr w:type="spellStart"/>
-      <w:proofErr w:type="gramStart"/>
-      <w:r>
-        <w:rPr>
-          <w:rFonts w:ascii="Verdana" w:hAnsi="Verdana"/>
-          <w:b/>
-          <w:sz w:val="20"/>
-        </w:rPr>
-        <w:t>DeturparEspacoCabeca</w:t>
-      </w:r>
-      <w:proofErr w:type="spellEnd"/>
-      <w:proofErr w:type="gramEnd"/>
-      <w:r>
-        <w:rPr>
-          <w:rFonts w:ascii="Verdana" w:hAnsi="Verdana"/>
-          <w:b/>
-          <w:sz w:val="20"/>
-        </w:rPr>
-        <w:t>:</w:t>
-      </w:r>
-    </w:p>
-    <w:p>
-      <w:pPr>
-        <w:rPr>
-          <w:rFonts w:ascii="Verdana" w:hAnsi="Verdana"/>
-          <w:sz w:val="20"/>
-        </w:rPr>
-      </w:pPr>
-      <w:r>
-        <w:rPr>
-          <w:rFonts w:ascii="Verdana" w:hAnsi="Verdana"/>
-          <w:sz w:val="20"/>
-        </w:rPr>
-        <w:t>Modifica o espaço alocado para a cabeça da lista.</w:t>
-      </w:r>
-    </w:p>
-    <w:p>
-      <w:pPr>
-        <w:rPr>
-          <w:rFonts w:ascii="Verdana" w:hAnsi="Verdana"/>
-          <w:b/>
-          <w:sz w:val="20"/>
-        </w:rPr>
-      </w:pPr>
-      <w:proofErr w:type="spellStart"/>
-      <w:proofErr w:type="gramStart"/>
-      <w:r>
-        <w:rPr>
-          <w:rFonts w:ascii="Verdana" w:hAnsi="Verdana"/>
-          <w:b/>
-          <w:sz w:val="20"/>
-        </w:rPr>
-        <w:t>DeturparEspacoNo</w:t>
-      </w:r>
-      <w:proofErr w:type="spellEnd"/>
-      <w:proofErr w:type="gramEnd"/>
-      <w:r>
-        <w:rPr>
-          <w:rFonts w:ascii="Verdana" w:hAnsi="Verdana"/>
-          <w:b/>
-          <w:sz w:val="20"/>
-        </w:rPr>
-        <w:t>:</w:t>
-      </w:r>
-    </w:p>
-    <w:p>
-      <w:pPr>
-        <w:rPr>
-          <w:rFonts w:ascii="Verdana" w:hAnsi="Verdana"/>
-          <w:sz w:val="20"/>
-        </w:rPr>
-      </w:pPr>
-      <w:r>
-        <w:rPr>
-          <w:rFonts w:ascii="Verdana" w:hAnsi="Verdana"/>
-          <w:sz w:val="20"/>
-        </w:rPr>
-        <w:t xml:space="preserve">Modifica o espaço alocado para </w:t>
-      </w:r>
-      <w:r>
-        <w:rPr>
-          <w:rFonts w:ascii="Verdana" w:hAnsi="Verdana"/>
-          <w:sz w:val="20"/>
-        </w:rPr>
-        <w:t>elemento corrente</w:t>
-      </w:r>
-      <w:r>
-        <w:rPr>
-          <w:rFonts w:ascii="Verdana" w:hAnsi="Verdana"/>
-          <w:sz w:val="20"/>
-        </w:rPr>
-        <w:t xml:space="preserve"> da lista.</w:t>
-      </w:r>
-      <w:bookmarkStart w:id="0" w:name="_GoBack"/>
-      <w:bookmarkEnd w:id="0"/>
+        <w:t>Modifica o espaço alocado para elemento corrente da lista.</w:t>
+      </w:r>
     </w:p>
     <w:sectPr>
       <w:pgSz w:w="11906" w:h="16838"/>

</xml_diff>